<commit_message>
completed test cases, made initial revisions to design, and implemented code
</commit_message>
<xml_diff>
--- a/final_design.docx
+++ b/final_design.docx
@@ -1,6 +1,6 @@
 
 <file path=word/document.xml><?xml version="1.0" encoding="utf-8"?>
-<w:document xmlns:wpc="http://schemas.microsoft.com/office/word/2010/wordprocessingCanvas" xmlns:cx="http://schemas.microsoft.com/office/drawing/2014/chartex" xmlns:cx1="http://schemas.microsoft.com/office/drawing/2015/9/8/chartex" xmlns:cx2="http://schemas.microsoft.com/office/drawing/2015/10/21/chartex" xmlns:cx3="http://schemas.microsoft.com/office/drawing/2016/5/9/chartex" xmlns:cx4="http://schemas.microsoft.com/office/drawing/2016/5/10/chartex" xmlns:cx5="http://schemas.microsoft.com/office/drawing/2016/5/11/chartex" xmlns:cx6="http://schemas.microsoft.com/office/drawing/2016/5/12/chartex" xmlns:cx7="http://schemas.microsoft.com/office/drawing/2016/5/13/chartex" xmlns:cx8="http://schemas.microsoft.com/office/drawing/2016/5/14/chartex" xmlns:mc="http://schemas.openxmlformats.org/markup-compatibility/2006" xmlns:aink="http://schemas.microsoft.com/office/drawing/2016/ink" xmlns:am3d="http://schemas.microsoft.com/office/drawing/2017/model3d" xmlns:o="urn:schemas-microsoft-com:office:office" xmlns:r="http://schemas.openxmlformats.org/officeDocument/2006/relationships" xmlns:m="http://schemas.openxmlformats.org/officeDocument/2006/math" xmlns:v="urn:schemas-microsoft-com:vml" xmlns:wp14="http://schemas.microsoft.com/office/word/2010/wordprocessingDrawing" xmlns:wp="http://schemas.openxmlformats.org/drawingml/2006/wordprocessingDrawing" xmlns:w10="urn:schemas-microsoft-com:office:word" xmlns:w="http://schemas.openxmlformats.org/wordprocessingml/2006/main" xmlns:w14="http://schemas.microsoft.com/office/word/2010/wordml" xmlns:w15="http://schemas.microsoft.com/office/word/2012/wordml" xmlns:w16cex="http://schemas.microsoft.com/office/word/2018/wordml/cex" xmlns:w16cid="http://schemas.microsoft.com/office/word/2016/wordml/cid" xmlns:w16="http://schemas.microsoft.com/office/word/2018/wordml" xmlns:w16sdtdh="http://schemas.microsoft.com/office/word/2020/wordml/sdtdatahash" xmlns:w16se="http://schemas.microsoft.com/office/word/2015/wordml/symex" xmlns:wpg="http://schemas.microsoft.com/office/word/2010/wordprocessingGroup" xmlns:wpi="http://schemas.microsoft.com/office/word/2010/wordprocessingInk" xmlns:wne="http://schemas.microsoft.com/office/word/2006/wordml" xmlns:wps="http://schemas.microsoft.com/office/word/2010/wordprocessingShape" mc:Ignorable="w14 w15 w16se w16cid w16 w16cex w16sdtdh wp14">
+<w:document xmlns:wpc="http://schemas.microsoft.com/office/word/2010/wordprocessingCanvas" xmlns:cx="http://schemas.microsoft.com/office/drawing/2014/chartex" xmlns:cx1="http://schemas.microsoft.com/office/drawing/2015/9/8/chartex" xmlns:cx2="http://schemas.microsoft.com/office/drawing/2015/10/21/chartex" xmlns:cx3="http://schemas.microsoft.com/office/drawing/2016/5/9/chartex" xmlns:cx4="http://schemas.microsoft.com/office/drawing/2016/5/10/chartex" xmlns:cx5="http://schemas.microsoft.com/office/drawing/2016/5/11/chartex" xmlns:cx6="http://schemas.microsoft.com/office/drawing/2016/5/12/chartex" xmlns:cx7="http://schemas.microsoft.com/office/drawing/2016/5/13/chartex" xmlns:cx8="http://schemas.microsoft.com/office/drawing/2016/5/14/chartex" xmlns:mc="http://schemas.openxmlformats.org/markup-compatibility/2006" xmlns:aink="http://schemas.microsoft.com/office/drawing/2016/ink" xmlns:am3d="http://schemas.microsoft.com/office/drawing/2017/model3d" xmlns:o="urn:schemas-microsoft-com:office:office" xmlns:oel="http://schemas.microsoft.com/office/2019/extlst" xmlns:r="http://schemas.openxmlformats.org/officeDocument/2006/relationships" xmlns:m="http://schemas.openxmlformats.org/officeDocument/2006/math" xmlns:v="urn:schemas-microsoft-com:vml" xmlns:wp14="http://schemas.microsoft.com/office/word/2010/wordprocessingDrawing" xmlns:wp="http://schemas.openxmlformats.org/drawingml/2006/wordprocessingDrawing" xmlns:w10="urn:schemas-microsoft-com:office:word" xmlns:w="http://schemas.openxmlformats.org/wordprocessingml/2006/main" xmlns:w14="http://schemas.microsoft.com/office/word/2010/wordml" xmlns:w15="http://schemas.microsoft.com/office/word/2012/wordml" xmlns:w16cex="http://schemas.microsoft.com/office/word/2018/wordml/cex" xmlns:w16cid="http://schemas.microsoft.com/office/word/2016/wordml/cid" xmlns:w16="http://schemas.microsoft.com/office/word/2018/wordml" xmlns:w16du="http://schemas.microsoft.com/office/word/2023/wordml/word16du" xmlns:w16sdtdh="http://schemas.microsoft.com/office/word/2020/wordml/sdtdatahash" xmlns:w16se="http://schemas.microsoft.com/office/word/2015/wordml/symex" xmlns:wpg="http://schemas.microsoft.com/office/word/2010/wordprocessingGroup" xmlns:wpi="http://schemas.microsoft.com/office/word/2010/wordprocessingInk" xmlns:wne="http://schemas.microsoft.com/office/word/2006/wordml" xmlns:wps="http://schemas.microsoft.com/office/word/2010/wordprocessingShape" mc:Ignorable="w14 w15 w16se w16cid w16 w16cex w16sdtdh w16du wp14">
   <w:body>
     <w:tbl>
       <w:tblPr>
@@ -35,6 +35,9 @@
             <w:pPr>
               <w:cnfStyle w:val="000000100000" w:firstRow="0" w:lastRow="0" w:firstColumn="0" w:lastColumn="0" w:oddVBand="0" w:evenVBand="0" w:oddHBand="1" w:evenHBand="0" w:firstRowFirstColumn="0" w:firstRowLastColumn="0" w:lastRowFirstColumn="0" w:lastRowLastColumn="0"/>
             </w:pPr>
+            <w:r>
+              <w:t>Leif LaBianca</w:t>
+            </w:r>
           </w:p>
         </w:tc>
       </w:tr>
@@ -58,6 +61,9 @@
             <w:pPr>
               <w:cnfStyle w:val="000000000000" w:firstRow="0" w:lastRow="0" w:firstColumn="0" w:lastColumn="0" w:oddVBand="0" w:evenVBand="0" w:oddHBand="0" w:evenHBand="0" w:firstRowFirstColumn="0" w:firstRowLastColumn="0" w:lastRowFirstColumn="0" w:lastRowLastColumn="0"/>
             </w:pPr>
+            <w:r>
+              <w:t>1928607</w:t>
+            </w:r>
           </w:p>
         </w:tc>
       </w:tr>
@@ -69,6 +75,1196 @@
       </w:pPr>
       <w:r>
         <w:t xml:space="preserve">Final design </w:t>
+      </w:r>
+    </w:p>
+    <w:p>
+      <w:pPr>
+        <w:pStyle w:val="ListParagraph"/>
+        <w:numPr>
+          <w:ilvl w:val="0"/>
+          <w:numId w:val="1"/>
+        </w:numPr>
+      </w:pPr>
+      <w:r>
+        <w:t>set a variable with a name like “pass through 1” to string “no”</w:t>
+      </w:r>
+    </w:p>
+    <w:p>
+      <w:pPr>
+        <w:pStyle w:val="ListParagraph"/>
+        <w:numPr>
+          <w:ilvl w:val="0"/>
+          <w:numId w:val="1"/>
+        </w:numPr>
+      </w:pPr>
+      <w:r>
+        <w:t>set a variable with a name like “pass through 2” to string “no”</w:t>
+      </w:r>
+    </w:p>
+    <w:p>
+      <w:pPr>
+        <w:pStyle w:val="ListParagraph"/>
+        <w:numPr>
+          <w:ilvl w:val="0"/>
+          <w:numId w:val="1"/>
+        </w:numPr>
+      </w:pPr>
+      <w:r>
+        <w:t>Set a variable with</w:t>
+      </w:r>
+      <w:r>
+        <w:t xml:space="preserve"> a name like “high street win” to</w:t>
+      </w:r>
+      <w:r>
+        <w:t xml:space="preserve"> string</w:t>
+      </w:r>
+      <w:r>
+        <w:t xml:space="preserve"> “did not enter”</w:t>
+      </w:r>
+    </w:p>
+    <w:p>
+      <w:pPr>
+        <w:pStyle w:val="ListParagraph"/>
+        <w:numPr>
+          <w:ilvl w:val="0"/>
+          <w:numId w:val="1"/>
+        </w:numPr>
+      </w:pPr>
+      <w:r>
+        <w:t>Output introductory message to the game</w:t>
+      </w:r>
+    </w:p>
+    <w:p>
+      <w:pPr>
+        <w:pStyle w:val="ListParagraph"/>
+        <w:numPr>
+          <w:ilvl w:val="0"/>
+          <w:numId w:val="1"/>
+        </w:numPr>
+      </w:pPr>
+      <w:r>
+        <w:t xml:space="preserve">While </w:t>
+      </w:r>
+      <w:r>
+        <w:t>“pass through 1” is equal to “no”</w:t>
+      </w:r>
+      <w:r>
+        <w:t>:</w:t>
+      </w:r>
+    </w:p>
+    <w:p>
+      <w:pPr>
+        <w:pStyle w:val="ListParagraph"/>
+        <w:numPr>
+          <w:ilvl w:val="0"/>
+          <w:numId w:val="5"/>
+        </w:numPr>
+      </w:pPr>
+      <w:r>
+        <w:t xml:space="preserve"> r</w:t>
+      </w:r>
+      <w:r>
+        <w:t>equest the user input one of three garment options to design throughout the game: a jacket, a pair of pants, or a scarf</w:t>
+      </w:r>
+    </w:p>
+    <w:p>
+      <w:pPr>
+        <w:pStyle w:val="ListParagraph"/>
+        <w:numPr>
+          <w:ilvl w:val="0"/>
+          <w:numId w:val="5"/>
+        </w:numPr>
+      </w:pPr>
+      <w:r>
+        <w:t xml:space="preserve"> set the input to lowercase </w:t>
+      </w:r>
+    </w:p>
+    <w:p>
+      <w:pPr>
+        <w:pStyle w:val="ListParagraph"/>
+        <w:numPr>
+          <w:ilvl w:val="0"/>
+          <w:numId w:val="1"/>
+        </w:numPr>
+      </w:pPr>
+      <w:r>
+        <w:t xml:space="preserve">assign </w:t>
+      </w:r>
+      <w:r>
+        <w:t>the input</w:t>
+      </w:r>
+      <w:r>
+        <w:t xml:space="preserve"> to a variable with a name like “chosen clothing”</w:t>
+      </w:r>
+    </w:p>
+    <w:p>
+      <w:pPr>
+        <w:pStyle w:val="ListParagraph"/>
+        <w:numPr>
+          <w:ilvl w:val="0"/>
+          <w:numId w:val="1"/>
+        </w:numPr>
+      </w:pPr>
+      <w:r>
+        <w:t>If the user chooses to design a jacket:</w:t>
+      </w:r>
+    </w:p>
+    <w:p>
+      <w:pPr>
+        <w:pStyle w:val="ListParagraph"/>
+        <w:numPr>
+          <w:ilvl w:val="0"/>
+          <w:numId w:val="2"/>
+        </w:numPr>
+      </w:pPr>
+      <w:r>
+        <w:t>Request the user input the number of buttons they want on their jacket</w:t>
+      </w:r>
+    </w:p>
+    <w:p>
+      <w:pPr>
+        <w:pStyle w:val="ListParagraph"/>
+        <w:numPr>
+          <w:ilvl w:val="0"/>
+          <w:numId w:val="2"/>
+        </w:numPr>
+      </w:pPr>
+      <w:r>
+        <w:t>assign this input to a variable named along the lines of “jacket buttons”</w:t>
+      </w:r>
+    </w:p>
+    <w:p>
+      <w:pPr>
+        <w:pStyle w:val="ListParagraph"/>
+        <w:numPr>
+          <w:ilvl w:val="0"/>
+          <w:numId w:val="2"/>
+        </w:numPr>
+      </w:pPr>
+      <w:r>
+        <w:t>Request the user input the thickness of the jacket puff they want expressed in inches</w:t>
+      </w:r>
+      <w:r>
+        <w:t xml:space="preserve"> </w:t>
+      </w:r>
+    </w:p>
+    <w:p>
+      <w:pPr>
+        <w:pStyle w:val="ListParagraph"/>
+        <w:numPr>
+          <w:ilvl w:val="0"/>
+          <w:numId w:val="2"/>
+        </w:numPr>
+      </w:pPr>
+      <w:r>
+        <w:t>assign this input to a variable named along the lines of “jacket thickness”</w:t>
+      </w:r>
+    </w:p>
+    <w:p>
+      <w:pPr>
+        <w:pStyle w:val="ListParagraph"/>
+        <w:numPr>
+          <w:ilvl w:val="0"/>
+          <w:numId w:val="2"/>
+        </w:numPr>
+      </w:pPr>
+      <w:r>
+        <w:t>If “jacket buttons” is less than or equal to 5 AND “jacket thickness” is less than or equal to 2.0</w:t>
+      </w:r>
+      <w:r>
+        <w:t xml:space="preserve">: </w:t>
+      </w:r>
+    </w:p>
+    <w:p>
+      <w:pPr>
+        <w:pStyle w:val="ListParagraph"/>
+        <w:numPr>
+          <w:ilvl w:val="0"/>
+          <w:numId w:val="4"/>
+        </w:numPr>
+      </w:pPr>
+      <w:r>
+        <w:t xml:space="preserve">output to the user “Your jacket was a smash hit!” </w:t>
+      </w:r>
+    </w:p>
+    <w:p>
+      <w:pPr>
+        <w:pStyle w:val="ListParagraph"/>
+        <w:numPr>
+          <w:ilvl w:val="0"/>
+          <w:numId w:val="4"/>
+        </w:numPr>
+      </w:pPr>
+      <w:r>
+        <w:t>set a variable with a name like “win status” to “full win”</w:t>
+      </w:r>
+    </w:p>
+    <w:p>
+      <w:pPr>
+        <w:pStyle w:val="ListParagraph"/>
+        <w:numPr>
+          <w:ilvl w:val="0"/>
+          <w:numId w:val="2"/>
+        </w:numPr>
+      </w:pPr>
+      <w:r>
+        <w:t>Otherwise, if “jacket buttons” is less than or equal to 5 OR “jacket thickness” is less than or equal to 2.0</w:t>
+      </w:r>
+      <w:r>
+        <w:t>:</w:t>
+      </w:r>
+      <w:r>
+        <w:t xml:space="preserve"> </w:t>
+      </w:r>
+    </w:p>
+    <w:p>
+      <w:pPr>
+        <w:pStyle w:val="ListParagraph"/>
+        <w:numPr>
+          <w:ilvl w:val="0"/>
+          <w:numId w:val="4"/>
+        </w:numPr>
+      </w:pPr>
+      <w:r>
+        <w:t xml:space="preserve">output to the user “Your jacket was pretty well liked, but it could be improved upon.” </w:t>
+      </w:r>
+    </w:p>
+    <w:p>
+      <w:pPr>
+        <w:pStyle w:val="ListParagraph"/>
+        <w:numPr>
+          <w:ilvl w:val="0"/>
+          <w:numId w:val="4"/>
+        </w:numPr>
+      </w:pPr>
+      <w:r>
+        <w:t>set “win status” to “half win”</w:t>
+      </w:r>
+    </w:p>
+    <w:p>
+      <w:pPr>
+        <w:pStyle w:val="ListParagraph"/>
+        <w:numPr>
+          <w:ilvl w:val="0"/>
+          <w:numId w:val="2"/>
+        </w:numPr>
+      </w:pPr>
+      <w:r>
+        <w:t>Otherwise</w:t>
+      </w:r>
+      <w:r>
+        <w:t>:</w:t>
+      </w:r>
+      <w:r>
+        <w:t xml:space="preserve"> </w:t>
+      </w:r>
+    </w:p>
+    <w:p>
+      <w:pPr>
+        <w:pStyle w:val="ListParagraph"/>
+        <w:numPr>
+          <w:ilvl w:val="0"/>
+          <w:numId w:val="4"/>
+        </w:numPr>
+      </w:pPr>
+      <w:r>
+        <w:t xml:space="preserve">output to the user “Your jacket did not do well and needs major adjustments.” </w:t>
+      </w:r>
+    </w:p>
+    <w:p>
+      <w:pPr>
+        <w:pStyle w:val="ListParagraph"/>
+        <w:numPr>
+          <w:ilvl w:val="0"/>
+          <w:numId w:val="4"/>
+        </w:numPr>
+      </w:pPr>
+      <w:r>
+        <w:t>s</w:t>
+      </w:r>
+      <w:r>
+        <w:t>et “win status” to “loss”</w:t>
+      </w:r>
+    </w:p>
+    <w:p>
+      <w:pPr>
+        <w:pStyle w:val="ListParagraph"/>
+        <w:numPr>
+          <w:ilvl w:val="0"/>
+          <w:numId w:val="1"/>
+        </w:numPr>
+      </w:pPr>
+      <w:r>
+        <w:t>Otherwise, If the user chooses to design a jacket:</w:t>
+      </w:r>
+    </w:p>
+    <w:p>
+      <w:pPr>
+        <w:pStyle w:val="ListParagraph"/>
+        <w:numPr>
+          <w:ilvl w:val="0"/>
+          <w:numId w:val="2"/>
+        </w:numPr>
+      </w:pPr>
+      <w:r>
+        <w:t xml:space="preserve">Request the user input the number of </w:t>
+      </w:r>
+      <w:r>
+        <w:t>pockets</w:t>
+      </w:r>
+      <w:r>
+        <w:t xml:space="preserve"> they want on their </w:t>
+      </w:r>
+      <w:r>
+        <w:t>pants</w:t>
+      </w:r>
+    </w:p>
+    <w:p>
+      <w:pPr>
+        <w:pStyle w:val="ListParagraph"/>
+        <w:numPr>
+          <w:ilvl w:val="0"/>
+          <w:numId w:val="2"/>
+        </w:numPr>
+      </w:pPr>
+      <w:r>
+        <w:t>assign this input to a variable named along the lines of “</w:t>
+      </w:r>
+      <w:r>
+        <w:t>pants</w:t>
+      </w:r>
+      <w:r>
+        <w:t xml:space="preserve"> </w:t>
+      </w:r>
+      <w:r>
+        <w:t>pockets</w:t>
+      </w:r>
+      <w:r>
+        <w:t>”</w:t>
+      </w:r>
+    </w:p>
+    <w:p>
+      <w:pPr>
+        <w:pStyle w:val="ListParagraph"/>
+        <w:numPr>
+          <w:ilvl w:val="0"/>
+          <w:numId w:val="2"/>
+        </w:numPr>
+      </w:pPr>
+      <w:r>
+        <w:t xml:space="preserve">Request the user input the thickness of the </w:t>
+      </w:r>
+      <w:proofErr w:type="spellStart"/>
+      <w:r>
+        <w:t>pant</w:t>
+      </w:r>
+      <w:proofErr w:type="spellEnd"/>
+      <w:r>
+        <w:t xml:space="preserve"> </w:t>
+      </w:r>
+      <w:r>
+        <w:t>material</w:t>
+      </w:r>
+      <w:r>
+        <w:t xml:space="preserve"> they want expressed in inches </w:t>
+      </w:r>
+    </w:p>
+    <w:p>
+      <w:pPr>
+        <w:pStyle w:val="ListParagraph"/>
+        <w:numPr>
+          <w:ilvl w:val="0"/>
+          <w:numId w:val="2"/>
+        </w:numPr>
+      </w:pPr>
+      <w:r>
+        <w:t>assign this input to a variable named along the lines of “</w:t>
+      </w:r>
+      <w:r>
+        <w:t>pants</w:t>
+      </w:r>
+      <w:r>
+        <w:t xml:space="preserve"> thickness”</w:t>
+      </w:r>
+    </w:p>
+    <w:p>
+      <w:pPr>
+        <w:pStyle w:val="ListParagraph"/>
+        <w:numPr>
+          <w:ilvl w:val="0"/>
+          <w:numId w:val="2"/>
+        </w:numPr>
+      </w:pPr>
+      <w:r>
+        <w:lastRenderedPageBreak/>
+        <w:t>If “</w:t>
+      </w:r>
+      <w:r>
+        <w:t>pants</w:t>
+      </w:r>
+      <w:r>
+        <w:t xml:space="preserve"> </w:t>
+      </w:r>
+      <w:r>
+        <w:t>pockets</w:t>
+      </w:r>
+      <w:r>
+        <w:t xml:space="preserve">” is less than or equal to </w:t>
+      </w:r>
+      <w:r>
+        <w:t>4</w:t>
+      </w:r>
+      <w:r>
+        <w:t xml:space="preserve"> AND “</w:t>
+      </w:r>
+      <w:r>
+        <w:t>pants</w:t>
+      </w:r>
+      <w:r>
+        <w:t xml:space="preserve"> thickness” is less than or equal to </w:t>
+      </w:r>
+      <w:r>
+        <w:t>0.5</w:t>
+      </w:r>
+      <w:r>
+        <w:t xml:space="preserve">: </w:t>
+      </w:r>
+    </w:p>
+    <w:p>
+      <w:pPr>
+        <w:pStyle w:val="ListParagraph"/>
+        <w:numPr>
+          <w:ilvl w:val="0"/>
+          <w:numId w:val="4"/>
+        </w:numPr>
+      </w:pPr>
+      <w:r>
+        <w:t xml:space="preserve">output to the user “Your </w:t>
+      </w:r>
+      <w:r>
+        <w:t>pants</w:t>
+      </w:r>
+      <w:r>
+        <w:t xml:space="preserve"> </w:t>
+      </w:r>
+      <w:r>
+        <w:t>were</w:t>
+      </w:r>
+      <w:r>
+        <w:t xml:space="preserve"> a smash hit!” </w:t>
+      </w:r>
+    </w:p>
+    <w:p>
+      <w:pPr>
+        <w:pStyle w:val="ListParagraph"/>
+        <w:numPr>
+          <w:ilvl w:val="0"/>
+          <w:numId w:val="4"/>
+        </w:numPr>
+      </w:pPr>
+      <w:r>
+        <w:t>set a variable with a name like “win status” to “full win”</w:t>
+      </w:r>
+    </w:p>
+    <w:p>
+      <w:pPr>
+        <w:pStyle w:val="ListParagraph"/>
+        <w:numPr>
+          <w:ilvl w:val="0"/>
+          <w:numId w:val="2"/>
+        </w:numPr>
+      </w:pPr>
+      <w:r>
+        <w:t>Otherwise, if “</w:t>
+      </w:r>
+      <w:r>
+        <w:t>pants</w:t>
+      </w:r>
+      <w:r>
+        <w:t xml:space="preserve"> </w:t>
+      </w:r>
+      <w:r>
+        <w:t>pockets</w:t>
+      </w:r>
+      <w:r>
+        <w:t xml:space="preserve">” is less than or equal to </w:t>
+      </w:r>
+      <w:r>
+        <w:t>4</w:t>
+      </w:r>
+      <w:r>
+        <w:t xml:space="preserve"> OR “</w:t>
+      </w:r>
+      <w:r>
+        <w:t>pants</w:t>
+      </w:r>
+      <w:r>
+        <w:t xml:space="preserve"> thickness” is less than or equal to </w:t>
+      </w:r>
+      <w:r>
+        <w:t>0.5:</w:t>
+      </w:r>
+      <w:r>
+        <w:t xml:space="preserve"> </w:t>
+      </w:r>
+    </w:p>
+    <w:p>
+      <w:pPr>
+        <w:pStyle w:val="ListParagraph"/>
+        <w:numPr>
+          <w:ilvl w:val="0"/>
+          <w:numId w:val="4"/>
+        </w:numPr>
+      </w:pPr>
+      <w:r>
+        <w:t xml:space="preserve">output to the user “Your </w:t>
+      </w:r>
+      <w:r>
+        <w:t>pants</w:t>
+      </w:r>
+      <w:r>
+        <w:t xml:space="preserve"> </w:t>
+      </w:r>
+      <w:r>
+        <w:t>were</w:t>
+      </w:r>
+      <w:r>
+        <w:t xml:space="preserve"> pretty well liked, but </w:t>
+      </w:r>
+      <w:r>
+        <w:t>they</w:t>
+      </w:r>
+      <w:r>
+        <w:t xml:space="preserve"> could be improved upon.” </w:t>
+      </w:r>
+    </w:p>
+    <w:p>
+      <w:pPr>
+        <w:pStyle w:val="ListParagraph"/>
+        <w:numPr>
+          <w:ilvl w:val="0"/>
+          <w:numId w:val="4"/>
+        </w:numPr>
+      </w:pPr>
+      <w:r>
+        <w:t>set “win status” to “half win”</w:t>
+      </w:r>
+    </w:p>
+    <w:p>
+      <w:pPr>
+        <w:pStyle w:val="ListParagraph"/>
+        <w:numPr>
+          <w:ilvl w:val="0"/>
+          <w:numId w:val="2"/>
+        </w:numPr>
+      </w:pPr>
+      <w:r>
+        <w:t xml:space="preserve">Otherwise: </w:t>
+      </w:r>
+    </w:p>
+    <w:p>
+      <w:pPr>
+        <w:pStyle w:val="ListParagraph"/>
+        <w:numPr>
+          <w:ilvl w:val="0"/>
+          <w:numId w:val="4"/>
+        </w:numPr>
+      </w:pPr>
+      <w:r>
+        <w:t xml:space="preserve">output to the user “Your </w:t>
+      </w:r>
+      <w:r>
+        <w:t>pants</w:t>
+      </w:r>
+      <w:r>
+        <w:t xml:space="preserve"> did not do well and need</w:t>
+      </w:r>
+      <w:r>
+        <w:t xml:space="preserve"> </w:t>
+      </w:r>
+      <w:r>
+        <w:t xml:space="preserve">major adjustments.” </w:t>
+      </w:r>
+    </w:p>
+    <w:p>
+      <w:pPr>
+        <w:pStyle w:val="ListParagraph"/>
+        <w:numPr>
+          <w:ilvl w:val="0"/>
+          <w:numId w:val="4"/>
+        </w:numPr>
+      </w:pPr>
+      <w:r>
+        <w:t>set “win status” to “loss”</w:t>
+      </w:r>
+    </w:p>
+    <w:p>
+      <w:pPr>
+        <w:pStyle w:val="ListParagraph"/>
+        <w:numPr>
+          <w:ilvl w:val="0"/>
+          <w:numId w:val="1"/>
+        </w:numPr>
+      </w:pPr>
+      <w:proofErr w:type="gramStart"/>
+      <w:r>
+        <w:t>Otherwise</w:t>
+      </w:r>
+      <w:proofErr w:type="gramEnd"/>
+      <w:r>
+        <w:t xml:space="preserve"> i</w:t>
+      </w:r>
+      <w:r>
+        <w:t xml:space="preserve">f the user chooses to design a </w:t>
+      </w:r>
+      <w:r>
+        <w:t>scarf</w:t>
+      </w:r>
+      <w:r>
+        <w:t>:</w:t>
+      </w:r>
+    </w:p>
+    <w:p>
+      <w:pPr>
+        <w:pStyle w:val="ListParagraph"/>
+        <w:numPr>
+          <w:ilvl w:val="0"/>
+          <w:numId w:val="2"/>
+        </w:numPr>
+      </w:pPr>
+      <w:r>
+        <w:t xml:space="preserve">Request the user input the number of </w:t>
+      </w:r>
+      <w:r>
+        <w:t>threads</w:t>
+      </w:r>
+      <w:r>
+        <w:t xml:space="preserve"> they want </w:t>
+      </w:r>
+      <w:r>
+        <w:t>their scarf to be made of</w:t>
+      </w:r>
+    </w:p>
+    <w:p>
+      <w:pPr>
+        <w:pStyle w:val="ListParagraph"/>
+        <w:numPr>
+          <w:ilvl w:val="0"/>
+          <w:numId w:val="2"/>
+        </w:numPr>
+      </w:pPr>
+      <w:r>
+        <w:t>assign this input to a variable named along the lines of “</w:t>
+      </w:r>
+      <w:r>
+        <w:t>scarf</w:t>
+      </w:r>
+      <w:r>
+        <w:t xml:space="preserve"> </w:t>
+      </w:r>
+      <w:r>
+        <w:t>threads</w:t>
+      </w:r>
+      <w:r>
+        <w:t>”</w:t>
+      </w:r>
+    </w:p>
+    <w:p>
+      <w:pPr>
+        <w:pStyle w:val="ListParagraph"/>
+        <w:numPr>
+          <w:ilvl w:val="0"/>
+          <w:numId w:val="2"/>
+        </w:numPr>
+      </w:pPr>
+      <w:r>
+        <w:t xml:space="preserve">Request the user input the thickness of the </w:t>
+      </w:r>
+      <w:r>
+        <w:t>scarf</w:t>
+      </w:r>
+      <w:r>
+        <w:t xml:space="preserve"> </w:t>
+      </w:r>
+      <w:r>
+        <w:t>thread</w:t>
+      </w:r>
+      <w:r>
+        <w:t xml:space="preserve"> they want expressed in inches </w:t>
+      </w:r>
+    </w:p>
+    <w:p>
+      <w:pPr>
+        <w:pStyle w:val="ListParagraph"/>
+        <w:numPr>
+          <w:ilvl w:val="0"/>
+          <w:numId w:val="2"/>
+        </w:numPr>
+      </w:pPr>
+      <w:r>
+        <w:t>assign this input to a variable named along the lines of “</w:t>
+      </w:r>
+      <w:r>
+        <w:t>scarf</w:t>
+      </w:r>
+      <w:r>
+        <w:t xml:space="preserve"> thickness”</w:t>
+      </w:r>
+    </w:p>
+    <w:p>
+      <w:pPr>
+        <w:pStyle w:val="ListParagraph"/>
+        <w:numPr>
+          <w:ilvl w:val="0"/>
+          <w:numId w:val="2"/>
+        </w:numPr>
+      </w:pPr>
+      <w:r>
+        <w:t>If “</w:t>
+      </w:r>
+      <w:r>
+        <w:t>scarf</w:t>
+      </w:r>
+      <w:r>
+        <w:t xml:space="preserve"> </w:t>
+      </w:r>
+      <w:r>
+        <w:t>threads</w:t>
+      </w:r>
+      <w:r>
+        <w:t xml:space="preserve">” is less than or equal to </w:t>
+      </w:r>
+      <w:r>
+        <w:t xml:space="preserve">10 </w:t>
+      </w:r>
+      <w:r>
+        <w:t>AND “</w:t>
+      </w:r>
+      <w:r>
+        <w:t>scarf</w:t>
+      </w:r>
+      <w:r>
+        <w:t xml:space="preserve"> thickness” is </w:t>
+      </w:r>
+      <w:proofErr w:type="spellStart"/>
+      <w:r>
+        <w:t>greather</w:t>
+      </w:r>
+      <w:proofErr w:type="spellEnd"/>
+      <w:r>
+        <w:t xml:space="preserve"> than or equal to </w:t>
+      </w:r>
+      <w:r>
+        <w:t>1</w:t>
+      </w:r>
+      <w:r>
+        <w:t xml:space="preserve">.0: </w:t>
+      </w:r>
+    </w:p>
+    <w:p>
+      <w:pPr>
+        <w:pStyle w:val="ListParagraph"/>
+        <w:numPr>
+          <w:ilvl w:val="0"/>
+          <w:numId w:val="4"/>
+        </w:numPr>
+      </w:pPr>
+      <w:r>
+        <w:t xml:space="preserve">output to the user “Your </w:t>
+      </w:r>
+      <w:r>
+        <w:t>scarf</w:t>
+      </w:r>
+      <w:r>
+        <w:t xml:space="preserve"> was a smash hit!” </w:t>
+      </w:r>
+    </w:p>
+    <w:p>
+      <w:pPr>
+        <w:pStyle w:val="ListParagraph"/>
+        <w:numPr>
+          <w:ilvl w:val="0"/>
+          <w:numId w:val="4"/>
+        </w:numPr>
+      </w:pPr>
+      <w:r>
+        <w:t>set a variable with a name like “win status” to “full win”</w:t>
+      </w:r>
+    </w:p>
+    <w:p>
+      <w:pPr>
+        <w:pStyle w:val="ListParagraph"/>
+        <w:numPr>
+          <w:ilvl w:val="0"/>
+          <w:numId w:val="2"/>
+        </w:numPr>
+      </w:pPr>
+      <w:r>
+        <w:t>Otherwise, if “</w:t>
+      </w:r>
+      <w:r>
+        <w:t>scarf</w:t>
+      </w:r>
+      <w:r>
+        <w:t xml:space="preserve"> </w:t>
+      </w:r>
+      <w:r>
+        <w:t>threads</w:t>
+      </w:r>
+      <w:r>
+        <w:t xml:space="preserve">” is </w:t>
+      </w:r>
+      <w:r>
+        <w:t>greater</w:t>
+      </w:r>
+      <w:r>
+        <w:t xml:space="preserve"> than or equal to </w:t>
+      </w:r>
+      <w:r>
+        <w:t xml:space="preserve">10 </w:t>
+      </w:r>
+      <w:r>
+        <w:t>OR “</w:t>
+      </w:r>
+      <w:r>
+        <w:t>scarf</w:t>
+      </w:r>
+      <w:r>
+        <w:t xml:space="preserve"> thickness” is less than or equal to 2.0: </w:t>
+      </w:r>
+    </w:p>
+    <w:p>
+      <w:pPr>
+        <w:pStyle w:val="ListParagraph"/>
+        <w:numPr>
+          <w:ilvl w:val="0"/>
+          <w:numId w:val="4"/>
+        </w:numPr>
+      </w:pPr>
+      <w:r>
+        <w:t xml:space="preserve">output to the user “Your </w:t>
+      </w:r>
+      <w:r>
+        <w:t>scarf</w:t>
+      </w:r>
+      <w:r>
+        <w:t xml:space="preserve"> was pretty well liked, but it could be improved upon.” </w:t>
+      </w:r>
+    </w:p>
+    <w:p>
+      <w:pPr>
+        <w:pStyle w:val="ListParagraph"/>
+        <w:numPr>
+          <w:ilvl w:val="0"/>
+          <w:numId w:val="4"/>
+        </w:numPr>
+      </w:pPr>
+      <w:r>
+        <w:t>set “win status” to “half win”</w:t>
+      </w:r>
+    </w:p>
+    <w:p>
+      <w:pPr>
+        <w:pStyle w:val="ListParagraph"/>
+        <w:numPr>
+          <w:ilvl w:val="0"/>
+          <w:numId w:val="2"/>
+        </w:numPr>
+      </w:pPr>
+      <w:r>
+        <w:t xml:space="preserve">Otherwise: </w:t>
+      </w:r>
+    </w:p>
+    <w:p>
+      <w:pPr>
+        <w:pStyle w:val="ListParagraph"/>
+        <w:numPr>
+          <w:ilvl w:val="0"/>
+          <w:numId w:val="4"/>
+        </w:numPr>
+      </w:pPr>
+      <w:r>
+        <w:t xml:space="preserve">output to the user “Your </w:t>
+      </w:r>
+      <w:r>
+        <w:t>scarf</w:t>
+      </w:r>
+      <w:r>
+        <w:t xml:space="preserve"> did not do well and needs major adjustments.” </w:t>
+      </w:r>
+    </w:p>
+    <w:p>
+      <w:pPr>
+        <w:pStyle w:val="ListParagraph"/>
+        <w:numPr>
+          <w:ilvl w:val="0"/>
+          <w:numId w:val="4"/>
+        </w:numPr>
+      </w:pPr>
+      <w:r>
+        <w:t>set “win status” to “loss”</w:t>
+      </w:r>
+    </w:p>
+    <w:p>
+      <w:pPr>
+        <w:pStyle w:val="ListParagraph"/>
+        <w:numPr>
+          <w:ilvl w:val="0"/>
+          <w:numId w:val="1"/>
+        </w:numPr>
+      </w:pPr>
+      <w:r>
+        <w:t xml:space="preserve">If “win status” is equal to “full win,” request if the user would like to enter their “chosen clothing” to a high street fashion competition </w:t>
+      </w:r>
+    </w:p>
+    <w:p>
+      <w:pPr>
+        <w:pStyle w:val="ListParagraph"/>
+        <w:numPr>
+          <w:ilvl w:val="0"/>
+          <w:numId w:val="1"/>
+        </w:numPr>
+      </w:pPr>
+      <w:r>
+        <w:t>c</w:t>
+      </w:r>
+      <w:r>
+        <w:t xml:space="preserve">onvert </w:t>
+      </w:r>
+      <w:r>
+        <w:t>the</w:t>
+      </w:r>
+      <w:r>
+        <w:t xml:space="preserve"> response to lowercase</w:t>
+      </w:r>
+    </w:p>
+    <w:p>
+      <w:pPr>
+        <w:pStyle w:val="ListParagraph"/>
+        <w:numPr>
+          <w:ilvl w:val="0"/>
+          <w:numId w:val="1"/>
+        </w:numPr>
+      </w:pPr>
+      <w:r>
+        <w:t>If the user’s input is “yes:”</w:t>
+      </w:r>
+    </w:p>
+    <w:p>
+      <w:pPr>
+        <w:pStyle w:val="ListParagraph"/>
+        <w:numPr>
+          <w:ilvl w:val="0"/>
+          <w:numId w:val="2"/>
+        </w:numPr>
+      </w:pPr>
+      <w:r>
+        <w:t>If “chosen clothing” is equal to jacket:</w:t>
+      </w:r>
+    </w:p>
+    <w:p>
+      <w:pPr>
+        <w:pStyle w:val="ListParagraph"/>
+        <w:numPr>
+          <w:ilvl w:val="0"/>
+          <w:numId w:val="3"/>
+        </w:numPr>
+      </w:pPr>
+      <w:r>
+        <w:lastRenderedPageBreak/>
+        <w:t>If “jacket buttons” is equal to 3 AND “jacket thickness” is between 1.0 and 2.0, output “You won the high street fashion contest!” and set “high street win” to “win”</w:t>
+      </w:r>
+    </w:p>
+    <w:p>
+      <w:pPr>
+        <w:pStyle w:val="ListParagraph"/>
+        <w:numPr>
+          <w:ilvl w:val="0"/>
+          <w:numId w:val="3"/>
+        </w:numPr>
+      </w:pPr>
+      <w:r>
+        <w:t>Otherwise, output “Sadly, you did not win the high street fashion contest.” and set “high street win” to “loss”</w:t>
+      </w:r>
+    </w:p>
+    <w:p>
+      <w:pPr>
+        <w:pStyle w:val="ListParagraph"/>
+        <w:numPr>
+          <w:ilvl w:val="0"/>
+          <w:numId w:val="2"/>
+        </w:numPr>
+      </w:pPr>
+      <w:r>
+        <w:t>Otherwise, if “chosen clothing” is equal to pants:</w:t>
+      </w:r>
+    </w:p>
+    <w:p>
+      <w:pPr>
+        <w:pStyle w:val="ListParagraph"/>
+        <w:numPr>
+          <w:ilvl w:val="0"/>
+          <w:numId w:val="3"/>
+        </w:numPr>
+      </w:pPr>
+      <w:r>
+        <w:t>If “pants pockets” is equal to 2 AND “pants thickness” is between 0.1 and 0.25, output “You won the high street fashion contest!” and set “high street win” to “win”</w:t>
+      </w:r>
+    </w:p>
+    <w:p>
+      <w:pPr>
+        <w:pStyle w:val="ListParagraph"/>
+        <w:numPr>
+          <w:ilvl w:val="0"/>
+          <w:numId w:val="3"/>
+        </w:numPr>
+      </w:pPr>
+      <w:r>
+        <w:t>Otherwise, output “Sadly, you did not win the high street fashion contest.” and set “high street win” to “loss”</w:t>
+      </w:r>
+    </w:p>
+    <w:p>
+      <w:pPr>
+        <w:pStyle w:val="ListParagraph"/>
+        <w:numPr>
+          <w:ilvl w:val="0"/>
+          <w:numId w:val="2"/>
+        </w:numPr>
+      </w:pPr>
+      <w:r>
+        <w:t>If “chosen clothing” is equal to scarf:</w:t>
+      </w:r>
+    </w:p>
+    <w:p>
+      <w:pPr>
+        <w:pStyle w:val="ListParagraph"/>
+        <w:numPr>
+          <w:ilvl w:val="0"/>
+          <w:numId w:val="3"/>
+        </w:numPr>
+      </w:pPr>
+      <w:r>
+        <w:t>If “scarf threads” is equal to 20 AND “scarf thickness” is between 0.5 and 1.0, output “You won the high street fashion contest!” and set “high street win” to “win”</w:t>
+      </w:r>
+    </w:p>
+    <w:p>
+      <w:pPr>
+        <w:pStyle w:val="ListParagraph"/>
+        <w:numPr>
+          <w:ilvl w:val="0"/>
+          <w:numId w:val="3"/>
+        </w:numPr>
+      </w:pPr>
+      <w:r>
+        <w:t>Otherwise, output “Sadly, you did not win the high street fashion contest.”</w:t>
+      </w:r>
+    </w:p>
+    <w:p>
+      <w:pPr>
+        <w:pStyle w:val="ListParagraph"/>
+        <w:numPr>
+          <w:ilvl w:val="0"/>
+          <w:numId w:val="1"/>
+        </w:numPr>
+      </w:pPr>
+      <w:r>
+        <w:t>Otherwise, if the user’s input is “no,” output “Understood.”</w:t>
+      </w:r>
+    </w:p>
+    <w:p>
+      <w:pPr>
+        <w:pStyle w:val="ListParagraph"/>
+        <w:numPr>
+          <w:ilvl w:val="0"/>
+          <w:numId w:val="1"/>
+        </w:numPr>
+      </w:pPr>
+      <w:r>
+        <w:t xml:space="preserve"> Otherwise, output an error message, tell the user to input specifically yes or no and return to step 7</w:t>
+      </w:r>
+    </w:p>
+    <w:p>
+      <w:pPr>
+        <w:pStyle w:val="ListParagraph"/>
+        <w:numPr>
+          <w:ilvl w:val="0"/>
+          <w:numId w:val="1"/>
+        </w:numPr>
+      </w:pPr>
+      <w:r>
+        <w:t xml:space="preserve"> If “win status” is equal to full win:</w:t>
+      </w:r>
+    </w:p>
+    <w:p>
+      <w:pPr>
+        <w:pStyle w:val="ListParagraph"/>
+        <w:numPr>
+          <w:ilvl w:val="0"/>
+          <w:numId w:val="2"/>
+        </w:numPr>
+      </w:pPr>
+      <w:r>
+        <w:t>Set a variable with a name like “clothing price” to 200</w:t>
+      </w:r>
+    </w:p>
+    <w:p>
+      <w:pPr>
+        <w:pStyle w:val="ListParagraph"/>
+        <w:numPr>
+          <w:ilvl w:val="0"/>
+          <w:numId w:val="2"/>
+        </w:numPr>
+      </w:pPr>
+      <w:r>
+        <w:t>If “high street win” is equal to yes, add 100 to “clothing price”</w:t>
+      </w:r>
+    </w:p>
+    <w:p>
+      <w:pPr>
+        <w:pStyle w:val="ListParagraph"/>
+        <w:numPr>
+          <w:ilvl w:val="0"/>
+          <w:numId w:val="2"/>
+        </w:numPr>
+      </w:pPr>
+      <w:r>
+        <w:t>Otherwise, if “high street win” is equal to no, subtract 50 from “clothing price”</w:t>
+      </w:r>
+    </w:p>
+    <w:p>
+      <w:pPr>
+        <w:pStyle w:val="ListParagraph"/>
+        <w:numPr>
+          <w:ilvl w:val="0"/>
+          <w:numId w:val="1"/>
+        </w:numPr>
+      </w:pPr>
+      <w:r>
+        <w:t>Otherwise, if “win status” is equal to half win, set “clothing price” to 100</w:t>
+      </w:r>
+    </w:p>
+    <w:p>
+      <w:pPr>
+        <w:pStyle w:val="ListParagraph"/>
+        <w:numPr>
+          <w:ilvl w:val="0"/>
+          <w:numId w:val="1"/>
+        </w:numPr>
+      </w:pPr>
+      <w:r>
+        <w:t>Otherwise, set “clothing price” to 25</w:t>
+      </w:r>
+    </w:p>
+    <w:p>
+      <w:pPr>
+        <w:pStyle w:val="ListParagraph"/>
+        <w:numPr>
+          <w:ilvl w:val="0"/>
+          <w:numId w:val="1"/>
+        </w:numPr>
+      </w:pPr>
+      <w:r>
+        <w:t>Output to the user “You were able to sell your ‘chosen clothing’ for ‘clothing price’!”</w:t>
       </w:r>
     </w:p>
     <w:p/>
@@ -82,8 +1278,567 @@
 </w:document>
 </file>
 
+<file path=word/numbering.xml><?xml version="1.0" encoding="utf-8"?>
+<w:numbering xmlns:wpc="http://schemas.microsoft.com/office/word/2010/wordprocessingCanvas" xmlns:cx="http://schemas.microsoft.com/office/drawing/2014/chartex" xmlns:cx1="http://schemas.microsoft.com/office/drawing/2015/9/8/chartex" xmlns:cx2="http://schemas.microsoft.com/office/drawing/2015/10/21/chartex" xmlns:cx3="http://schemas.microsoft.com/office/drawing/2016/5/9/chartex" xmlns:cx4="http://schemas.microsoft.com/office/drawing/2016/5/10/chartex" xmlns:cx5="http://schemas.microsoft.com/office/drawing/2016/5/11/chartex" xmlns:cx6="http://schemas.microsoft.com/office/drawing/2016/5/12/chartex" xmlns:cx7="http://schemas.microsoft.com/office/drawing/2016/5/13/chartex" xmlns:cx8="http://schemas.microsoft.com/office/drawing/2016/5/14/chartex" xmlns:mc="http://schemas.openxmlformats.org/markup-compatibility/2006" xmlns:aink="http://schemas.microsoft.com/office/drawing/2016/ink" xmlns:am3d="http://schemas.microsoft.com/office/drawing/2017/model3d" xmlns:o="urn:schemas-microsoft-com:office:office" xmlns:oel="http://schemas.microsoft.com/office/2019/extlst" xmlns:r="http://schemas.openxmlformats.org/officeDocument/2006/relationships" xmlns:m="http://schemas.openxmlformats.org/officeDocument/2006/math" xmlns:v="urn:schemas-microsoft-com:vml" xmlns:wp14="http://schemas.microsoft.com/office/word/2010/wordprocessingDrawing" xmlns:wp="http://schemas.openxmlformats.org/drawingml/2006/wordprocessingDrawing" xmlns:w10="urn:schemas-microsoft-com:office:word" xmlns:w="http://schemas.openxmlformats.org/wordprocessingml/2006/main" xmlns:w14="http://schemas.microsoft.com/office/word/2010/wordml" xmlns:w15="http://schemas.microsoft.com/office/word/2012/wordml" xmlns:w16cex="http://schemas.microsoft.com/office/word/2018/wordml/cex" xmlns:w16cid="http://schemas.microsoft.com/office/word/2016/wordml/cid" xmlns:w16="http://schemas.microsoft.com/office/word/2018/wordml" xmlns:w16du="http://schemas.microsoft.com/office/word/2023/wordml/word16du" xmlns:w16sdtdh="http://schemas.microsoft.com/office/word/2020/wordml/sdtdatahash" xmlns:w16se="http://schemas.microsoft.com/office/word/2015/wordml/symex" xmlns:wpg="http://schemas.microsoft.com/office/word/2010/wordprocessingGroup" xmlns:wpi="http://schemas.microsoft.com/office/word/2010/wordprocessingInk" xmlns:wne="http://schemas.microsoft.com/office/word/2006/wordml" xmlns:wps="http://schemas.microsoft.com/office/word/2010/wordprocessingShape" mc:Ignorable="w14 w15 w16se w16cid w16 w16cex w16sdtdh w16du wp14">
+  <w:abstractNum w:abstractNumId="0" w15:restartNumberingAfterBreak="0">
+    <w:nsid w:val="07FB6AAC"/>
+    <w:multiLevelType w:val="hybridMultilevel"/>
+    <w:tmpl w:val="C3ECBCAA"/>
+    <w:lvl w:ilvl="0" w:tplc="0504E1B6">
+      <w:start w:val="3"/>
+      <w:numFmt w:val="bullet"/>
+      <w:lvlText w:val="-"/>
+      <w:lvlJc w:val="left"/>
+      <w:pPr>
+        <w:ind w:left="1080" w:hanging="360"/>
+      </w:pPr>
+      <w:rPr>
+        <w:rFonts w:ascii="Aptos" w:eastAsiaTheme="minorHAnsi" w:hAnsi="Aptos" w:cstheme="minorBidi" w:hint="default"/>
+      </w:rPr>
+    </w:lvl>
+    <w:lvl w:ilvl="1" w:tplc="04090003" w:tentative="1">
+      <w:start w:val="1"/>
+      <w:numFmt w:val="bullet"/>
+      <w:lvlText w:val="o"/>
+      <w:lvlJc w:val="left"/>
+      <w:pPr>
+        <w:ind w:left="1800" w:hanging="360"/>
+      </w:pPr>
+      <w:rPr>
+        <w:rFonts w:ascii="Courier New" w:hAnsi="Courier New" w:cs="Courier New" w:hint="default"/>
+      </w:rPr>
+    </w:lvl>
+    <w:lvl w:ilvl="2" w:tplc="04090005" w:tentative="1">
+      <w:start w:val="1"/>
+      <w:numFmt w:val="bullet"/>
+      <w:lvlText w:val=""/>
+      <w:lvlJc w:val="left"/>
+      <w:pPr>
+        <w:ind w:left="2520" w:hanging="360"/>
+      </w:pPr>
+      <w:rPr>
+        <w:rFonts w:ascii="Wingdings" w:hAnsi="Wingdings" w:hint="default"/>
+      </w:rPr>
+    </w:lvl>
+    <w:lvl w:ilvl="3" w:tplc="04090001" w:tentative="1">
+      <w:start w:val="1"/>
+      <w:numFmt w:val="bullet"/>
+      <w:lvlText w:val=""/>
+      <w:lvlJc w:val="left"/>
+      <w:pPr>
+        <w:ind w:left="3240" w:hanging="360"/>
+      </w:pPr>
+      <w:rPr>
+        <w:rFonts w:ascii="Symbol" w:hAnsi="Symbol" w:hint="default"/>
+      </w:rPr>
+    </w:lvl>
+    <w:lvl w:ilvl="4" w:tplc="04090003" w:tentative="1">
+      <w:start w:val="1"/>
+      <w:numFmt w:val="bullet"/>
+      <w:lvlText w:val="o"/>
+      <w:lvlJc w:val="left"/>
+      <w:pPr>
+        <w:ind w:left="3960" w:hanging="360"/>
+      </w:pPr>
+      <w:rPr>
+        <w:rFonts w:ascii="Courier New" w:hAnsi="Courier New" w:cs="Courier New" w:hint="default"/>
+      </w:rPr>
+    </w:lvl>
+    <w:lvl w:ilvl="5" w:tplc="04090005" w:tentative="1">
+      <w:start w:val="1"/>
+      <w:numFmt w:val="bullet"/>
+      <w:lvlText w:val=""/>
+      <w:lvlJc w:val="left"/>
+      <w:pPr>
+        <w:ind w:left="4680" w:hanging="360"/>
+      </w:pPr>
+      <w:rPr>
+        <w:rFonts w:ascii="Wingdings" w:hAnsi="Wingdings" w:hint="default"/>
+      </w:rPr>
+    </w:lvl>
+    <w:lvl w:ilvl="6" w:tplc="04090001" w:tentative="1">
+      <w:start w:val="1"/>
+      <w:numFmt w:val="bullet"/>
+      <w:lvlText w:val=""/>
+      <w:lvlJc w:val="left"/>
+      <w:pPr>
+        <w:ind w:left="5400" w:hanging="360"/>
+      </w:pPr>
+      <w:rPr>
+        <w:rFonts w:ascii="Symbol" w:hAnsi="Symbol" w:hint="default"/>
+      </w:rPr>
+    </w:lvl>
+    <w:lvl w:ilvl="7" w:tplc="04090003" w:tentative="1">
+      <w:start w:val="1"/>
+      <w:numFmt w:val="bullet"/>
+      <w:lvlText w:val="o"/>
+      <w:lvlJc w:val="left"/>
+      <w:pPr>
+        <w:ind w:left="6120" w:hanging="360"/>
+      </w:pPr>
+      <w:rPr>
+        <w:rFonts w:ascii="Courier New" w:hAnsi="Courier New" w:cs="Courier New" w:hint="default"/>
+      </w:rPr>
+    </w:lvl>
+    <w:lvl w:ilvl="8" w:tplc="04090005" w:tentative="1">
+      <w:start w:val="1"/>
+      <w:numFmt w:val="bullet"/>
+      <w:lvlText w:val=""/>
+      <w:lvlJc w:val="left"/>
+      <w:pPr>
+        <w:ind w:left="6840" w:hanging="360"/>
+      </w:pPr>
+      <w:rPr>
+        <w:rFonts w:ascii="Wingdings" w:hAnsi="Wingdings" w:hint="default"/>
+      </w:rPr>
+    </w:lvl>
+  </w:abstractNum>
+  <w:abstractNum w:abstractNumId="1" w15:restartNumberingAfterBreak="0">
+    <w:nsid w:val="0F654D6F"/>
+    <w:multiLevelType w:val="hybridMultilevel"/>
+    <w:tmpl w:val="5B82E98A"/>
+    <w:lvl w:ilvl="0" w:tplc="60062A90">
+      <w:numFmt w:val="bullet"/>
+      <w:lvlText w:val="-"/>
+      <w:lvlJc w:val="left"/>
+      <w:pPr>
+        <w:ind w:left="1080" w:hanging="360"/>
+      </w:pPr>
+      <w:rPr>
+        <w:rFonts w:ascii="Calibri" w:eastAsiaTheme="minorHAnsi" w:hAnsi="Calibri" w:cs="Calibri" w:hint="default"/>
+      </w:rPr>
+    </w:lvl>
+    <w:lvl w:ilvl="1" w:tplc="04090003" w:tentative="1">
+      <w:start w:val="1"/>
+      <w:numFmt w:val="bullet"/>
+      <w:lvlText w:val="o"/>
+      <w:lvlJc w:val="left"/>
+      <w:pPr>
+        <w:ind w:left="1800" w:hanging="360"/>
+      </w:pPr>
+      <w:rPr>
+        <w:rFonts w:ascii="Courier New" w:hAnsi="Courier New" w:cs="Courier New" w:hint="default"/>
+      </w:rPr>
+    </w:lvl>
+    <w:lvl w:ilvl="2" w:tplc="04090005" w:tentative="1">
+      <w:start w:val="1"/>
+      <w:numFmt w:val="bullet"/>
+      <w:lvlText w:val=""/>
+      <w:lvlJc w:val="left"/>
+      <w:pPr>
+        <w:ind w:left="2520" w:hanging="360"/>
+      </w:pPr>
+      <w:rPr>
+        <w:rFonts w:ascii="Wingdings" w:hAnsi="Wingdings" w:hint="default"/>
+      </w:rPr>
+    </w:lvl>
+    <w:lvl w:ilvl="3" w:tplc="04090001" w:tentative="1">
+      <w:start w:val="1"/>
+      <w:numFmt w:val="bullet"/>
+      <w:lvlText w:val=""/>
+      <w:lvlJc w:val="left"/>
+      <w:pPr>
+        <w:ind w:left="3240" w:hanging="360"/>
+      </w:pPr>
+      <w:rPr>
+        <w:rFonts w:ascii="Symbol" w:hAnsi="Symbol" w:hint="default"/>
+      </w:rPr>
+    </w:lvl>
+    <w:lvl w:ilvl="4" w:tplc="04090003" w:tentative="1">
+      <w:start w:val="1"/>
+      <w:numFmt w:val="bullet"/>
+      <w:lvlText w:val="o"/>
+      <w:lvlJc w:val="left"/>
+      <w:pPr>
+        <w:ind w:left="3960" w:hanging="360"/>
+      </w:pPr>
+      <w:rPr>
+        <w:rFonts w:ascii="Courier New" w:hAnsi="Courier New" w:cs="Courier New" w:hint="default"/>
+      </w:rPr>
+    </w:lvl>
+    <w:lvl w:ilvl="5" w:tplc="04090005" w:tentative="1">
+      <w:start w:val="1"/>
+      <w:numFmt w:val="bullet"/>
+      <w:lvlText w:val=""/>
+      <w:lvlJc w:val="left"/>
+      <w:pPr>
+        <w:ind w:left="4680" w:hanging="360"/>
+      </w:pPr>
+      <w:rPr>
+        <w:rFonts w:ascii="Wingdings" w:hAnsi="Wingdings" w:hint="default"/>
+      </w:rPr>
+    </w:lvl>
+    <w:lvl w:ilvl="6" w:tplc="04090001" w:tentative="1">
+      <w:start w:val="1"/>
+      <w:numFmt w:val="bullet"/>
+      <w:lvlText w:val=""/>
+      <w:lvlJc w:val="left"/>
+      <w:pPr>
+        <w:ind w:left="5400" w:hanging="360"/>
+      </w:pPr>
+      <w:rPr>
+        <w:rFonts w:ascii="Symbol" w:hAnsi="Symbol" w:hint="default"/>
+      </w:rPr>
+    </w:lvl>
+    <w:lvl w:ilvl="7" w:tplc="04090003" w:tentative="1">
+      <w:start w:val="1"/>
+      <w:numFmt w:val="bullet"/>
+      <w:lvlText w:val="o"/>
+      <w:lvlJc w:val="left"/>
+      <w:pPr>
+        <w:ind w:left="6120" w:hanging="360"/>
+      </w:pPr>
+      <w:rPr>
+        <w:rFonts w:ascii="Courier New" w:hAnsi="Courier New" w:cs="Courier New" w:hint="default"/>
+      </w:rPr>
+    </w:lvl>
+    <w:lvl w:ilvl="8" w:tplc="04090005" w:tentative="1">
+      <w:start w:val="1"/>
+      <w:numFmt w:val="bullet"/>
+      <w:lvlText w:val=""/>
+      <w:lvlJc w:val="left"/>
+      <w:pPr>
+        <w:ind w:left="6840" w:hanging="360"/>
+      </w:pPr>
+      <w:rPr>
+        <w:rFonts w:ascii="Wingdings" w:hAnsi="Wingdings" w:hint="default"/>
+      </w:rPr>
+    </w:lvl>
+  </w:abstractNum>
+  <w:abstractNum w:abstractNumId="2" w15:restartNumberingAfterBreak="0">
+    <w:nsid w:val="257F3361"/>
+    <w:multiLevelType w:val="hybridMultilevel"/>
+    <w:tmpl w:val="48D47516"/>
+    <w:lvl w:ilvl="0" w:tplc="0409000F">
+      <w:start w:val="1"/>
+      <w:numFmt w:val="decimal"/>
+      <w:lvlText w:val="%1."/>
+      <w:lvlJc w:val="left"/>
+      <w:pPr>
+        <w:ind w:left="720" w:hanging="360"/>
+      </w:pPr>
+      <w:rPr>
+        <w:rFonts w:hint="default"/>
+      </w:rPr>
+    </w:lvl>
+    <w:lvl w:ilvl="1" w:tplc="04090019" w:tentative="1">
+      <w:start w:val="1"/>
+      <w:numFmt w:val="lowerLetter"/>
+      <w:lvlText w:val="%2."/>
+      <w:lvlJc w:val="left"/>
+      <w:pPr>
+        <w:ind w:left="1440" w:hanging="360"/>
+      </w:pPr>
+    </w:lvl>
+    <w:lvl w:ilvl="2" w:tplc="0409001B" w:tentative="1">
+      <w:start w:val="1"/>
+      <w:numFmt w:val="lowerRoman"/>
+      <w:lvlText w:val="%3."/>
+      <w:lvlJc w:val="right"/>
+      <w:pPr>
+        <w:ind w:left="2160" w:hanging="180"/>
+      </w:pPr>
+    </w:lvl>
+    <w:lvl w:ilvl="3" w:tplc="0409000F" w:tentative="1">
+      <w:start w:val="1"/>
+      <w:numFmt w:val="decimal"/>
+      <w:lvlText w:val="%4."/>
+      <w:lvlJc w:val="left"/>
+      <w:pPr>
+        <w:ind w:left="2880" w:hanging="360"/>
+      </w:pPr>
+    </w:lvl>
+    <w:lvl w:ilvl="4" w:tplc="04090019" w:tentative="1">
+      <w:start w:val="1"/>
+      <w:numFmt w:val="lowerLetter"/>
+      <w:lvlText w:val="%5."/>
+      <w:lvlJc w:val="left"/>
+      <w:pPr>
+        <w:ind w:left="3600" w:hanging="360"/>
+      </w:pPr>
+    </w:lvl>
+    <w:lvl w:ilvl="5" w:tplc="0409001B" w:tentative="1">
+      <w:start w:val="1"/>
+      <w:numFmt w:val="lowerRoman"/>
+      <w:lvlText w:val="%6."/>
+      <w:lvlJc w:val="right"/>
+      <w:pPr>
+        <w:ind w:left="4320" w:hanging="180"/>
+      </w:pPr>
+    </w:lvl>
+    <w:lvl w:ilvl="6" w:tplc="0409000F" w:tentative="1">
+      <w:start w:val="1"/>
+      <w:numFmt w:val="decimal"/>
+      <w:lvlText w:val="%7."/>
+      <w:lvlJc w:val="left"/>
+      <w:pPr>
+        <w:ind w:left="5040" w:hanging="360"/>
+      </w:pPr>
+    </w:lvl>
+    <w:lvl w:ilvl="7" w:tplc="04090019" w:tentative="1">
+      <w:start w:val="1"/>
+      <w:numFmt w:val="lowerLetter"/>
+      <w:lvlText w:val="%8."/>
+      <w:lvlJc w:val="left"/>
+      <w:pPr>
+        <w:ind w:left="5760" w:hanging="360"/>
+      </w:pPr>
+    </w:lvl>
+    <w:lvl w:ilvl="8" w:tplc="0409001B" w:tentative="1">
+      <w:start w:val="1"/>
+      <w:numFmt w:val="lowerRoman"/>
+      <w:lvlText w:val="%9."/>
+      <w:lvlJc w:val="right"/>
+      <w:pPr>
+        <w:ind w:left="6480" w:hanging="180"/>
+      </w:pPr>
+    </w:lvl>
+  </w:abstractNum>
+  <w:abstractNum w:abstractNumId="3" w15:restartNumberingAfterBreak="0">
+    <w:nsid w:val="387933A4"/>
+    <w:multiLevelType w:val="hybridMultilevel"/>
+    <w:tmpl w:val="C714D0FC"/>
+    <w:lvl w:ilvl="0" w:tplc="CB3087EA">
+      <w:start w:val="6"/>
+      <w:numFmt w:val="bullet"/>
+      <w:lvlText w:val=""/>
+      <w:lvlJc w:val="left"/>
+      <w:pPr>
+        <w:ind w:left="1440" w:hanging="360"/>
+      </w:pPr>
+      <w:rPr>
+        <w:rFonts w:ascii="Symbol" w:eastAsiaTheme="minorHAnsi" w:hAnsi="Symbol" w:cstheme="minorBidi" w:hint="default"/>
+      </w:rPr>
+    </w:lvl>
+    <w:lvl w:ilvl="1" w:tplc="04090003" w:tentative="1">
+      <w:start w:val="1"/>
+      <w:numFmt w:val="bullet"/>
+      <w:lvlText w:val="o"/>
+      <w:lvlJc w:val="left"/>
+      <w:pPr>
+        <w:ind w:left="2160" w:hanging="360"/>
+      </w:pPr>
+      <w:rPr>
+        <w:rFonts w:ascii="Courier New" w:hAnsi="Courier New" w:cs="Courier New" w:hint="default"/>
+      </w:rPr>
+    </w:lvl>
+    <w:lvl w:ilvl="2" w:tplc="04090005" w:tentative="1">
+      <w:start w:val="1"/>
+      <w:numFmt w:val="bullet"/>
+      <w:lvlText w:val=""/>
+      <w:lvlJc w:val="left"/>
+      <w:pPr>
+        <w:ind w:left="2880" w:hanging="360"/>
+      </w:pPr>
+      <w:rPr>
+        <w:rFonts w:ascii="Wingdings" w:hAnsi="Wingdings" w:hint="default"/>
+      </w:rPr>
+    </w:lvl>
+    <w:lvl w:ilvl="3" w:tplc="04090001" w:tentative="1">
+      <w:start w:val="1"/>
+      <w:numFmt w:val="bullet"/>
+      <w:lvlText w:val=""/>
+      <w:lvlJc w:val="left"/>
+      <w:pPr>
+        <w:ind w:left="3600" w:hanging="360"/>
+      </w:pPr>
+      <w:rPr>
+        <w:rFonts w:ascii="Symbol" w:hAnsi="Symbol" w:hint="default"/>
+      </w:rPr>
+    </w:lvl>
+    <w:lvl w:ilvl="4" w:tplc="04090003" w:tentative="1">
+      <w:start w:val="1"/>
+      <w:numFmt w:val="bullet"/>
+      <w:lvlText w:val="o"/>
+      <w:lvlJc w:val="left"/>
+      <w:pPr>
+        <w:ind w:left="4320" w:hanging="360"/>
+      </w:pPr>
+      <w:rPr>
+        <w:rFonts w:ascii="Courier New" w:hAnsi="Courier New" w:cs="Courier New" w:hint="default"/>
+      </w:rPr>
+    </w:lvl>
+    <w:lvl w:ilvl="5" w:tplc="04090005" w:tentative="1">
+      <w:start w:val="1"/>
+      <w:numFmt w:val="bullet"/>
+      <w:lvlText w:val=""/>
+      <w:lvlJc w:val="left"/>
+      <w:pPr>
+        <w:ind w:left="5040" w:hanging="360"/>
+      </w:pPr>
+      <w:rPr>
+        <w:rFonts w:ascii="Wingdings" w:hAnsi="Wingdings" w:hint="default"/>
+      </w:rPr>
+    </w:lvl>
+    <w:lvl w:ilvl="6" w:tplc="04090001" w:tentative="1">
+      <w:start w:val="1"/>
+      <w:numFmt w:val="bullet"/>
+      <w:lvlText w:val=""/>
+      <w:lvlJc w:val="left"/>
+      <w:pPr>
+        <w:ind w:left="5760" w:hanging="360"/>
+      </w:pPr>
+      <w:rPr>
+        <w:rFonts w:ascii="Symbol" w:hAnsi="Symbol" w:hint="default"/>
+      </w:rPr>
+    </w:lvl>
+    <w:lvl w:ilvl="7" w:tplc="04090003" w:tentative="1">
+      <w:start w:val="1"/>
+      <w:numFmt w:val="bullet"/>
+      <w:lvlText w:val="o"/>
+      <w:lvlJc w:val="left"/>
+      <w:pPr>
+        <w:ind w:left="6480" w:hanging="360"/>
+      </w:pPr>
+      <w:rPr>
+        <w:rFonts w:ascii="Courier New" w:hAnsi="Courier New" w:cs="Courier New" w:hint="default"/>
+      </w:rPr>
+    </w:lvl>
+    <w:lvl w:ilvl="8" w:tplc="04090005" w:tentative="1">
+      <w:start w:val="1"/>
+      <w:numFmt w:val="bullet"/>
+      <w:lvlText w:val=""/>
+      <w:lvlJc w:val="left"/>
+      <w:pPr>
+        <w:ind w:left="7200" w:hanging="360"/>
+      </w:pPr>
+      <w:rPr>
+        <w:rFonts w:ascii="Wingdings" w:hAnsi="Wingdings" w:hint="default"/>
+      </w:rPr>
+    </w:lvl>
+  </w:abstractNum>
+  <w:abstractNum w:abstractNumId="4" w15:restartNumberingAfterBreak="0">
+    <w:nsid w:val="7D6B3A16"/>
+    <w:multiLevelType w:val="hybridMultilevel"/>
+    <w:tmpl w:val="CAD8422A"/>
+    <w:lvl w:ilvl="0" w:tplc="FA5077C2">
+      <w:numFmt w:val="bullet"/>
+      <w:lvlText w:val=""/>
+      <w:lvlJc w:val="left"/>
+      <w:pPr>
+        <w:ind w:left="1440" w:hanging="360"/>
+      </w:pPr>
+      <w:rPr>
+        <w:rFonts w:ascii="Symbol" w:eastAsiaTheme="minorHAnsi" w:hAnsi="Symbol" w:cstheme="minorBidi" w:hint="default"/>
+      </w:rPr>
+    </w:lvl>
+    <w:lvl w:ilvl="1" w:tplc="04090003" w:tentative="1">
+      <w:start w:val="1"/>
+      <w:numFmt w:val="bullet"/>
+      <w:lvlText w:val="o"/>
+      <w:lvlJc w:val="left"/>
+      <w:pPr>
+        <w:ind w:left="2160" w:hanging="360"/>
+      </w:pPr>
+      <w:rPr>
+        <w:rFonts w:ascii="Courier New" w:hAnsi="Courier New" w:cs="Courier New" w:hint="default"/>
+      </w:rPr>
+    </w:lvl>
+    <w:lvl w:ilvl="2" w:tplc="04090005" w:tentative="1">
+      <w:start w:val="1"/>
+      <w:numFmt w:val="bullet"/>
+      <w:lvlText w:val=""/>
+      <w:lvlJc w:val="left"/>
+      <w:pPr>
+        <w:ind w:left="2880" w:hanging="360"/>
+      </w:pPr>
+      <w:rPr>
+        <w:rFonts w:ascii="Wingdings" w:hAnsi="Wingdings" w:hint="default"/>
+      </w:rPr>
+    </w:lvl>
+    <w:lvl w:ilvl="3" w:tplc="04090001" w:tentative="1">
+      <w:start w:val="1"/>
+      <w:numFmt w:val="bullet"/>
+      <w:lvlText w:val=""/>
+      <w:lvlJc w:val="left"/>
+      <w:pPr>
+        <w:ind w:left="3600" w:hanging="360"/>
+      </w:pPr>
+      <w:rPr>
+        <w:rFonts w:ascii="Symbol" w:hAnsi="Symbol" w:hint="default"/>
+      </w:rPr>
+    </w:lvl>
+    <w:lvl w:ilvl="4" w:tplc="04090003" w:tentative="1">
+      <w:start w:val="1"/>
+      <w:numFmt w:val="bullet"/>
+      <w:lvlText w:val="o"/>
+      <w:lvlJc w:val="left"/>
+      <w:pPr>
+        <w:ind w:left="4320" w:hanging="360"/>
+      </w:pPr>
+      <w:rPr>
+        <w:rFonts w:ascii="Courier New" w:hAnsi="Courier New" w:cs="Courier New" w:hint="default"/>
+      </w:rPr>
+    </w:lvl>
+    <w:lvl w:ilvl="5" w:tplc="04090005" w:tentative="1">
+      <w:start w:val="1"/>
+      <w:numFmt w:val="bullet"/>
+      <w:lvlText w:val=""/>
+      <w:lvlJc w:val="left"/>
+      <w:pPr>
+        <w:ind w:left="5040" w:hanging="360"/>
+      </w:pPr>
+      <w:rPr>
+        <w:rFonts w:ascii="Wingdings" w:hAnsi="Wingdings" w:hint="default"/>
+      </w:rPr>
+    </w:lvl>
+    <w:lvl w:ilvl="6" w:tplc="04090001" w:tentative="1">
+      <w:start w:val="1"/>
+      <w:numFmt w:val="bullet"/>
+      <w:lvlText w:val=""/>
+      <w:lvlJc w:val="left"/>
+      <w:pPr>
+        <w:ind w:left="5760" w:hanging="360"/>
+      </w:pPr>
+      <w:rPr>
+        <w:rFonts w:ascii="Symbol" w:hAnsi="Symbol" w:hint="default"/>
+      </w:rPr>
+    </w:lvl>
+    <w:lvl w:ilvl="7" w:tplc="04090003" w:tentative="1">
+      <w:start w:val="1"/>
+      <w:numFmt w:val="bullet"/>
+      <w:lvlText w:val="o"/>
+      <w:lvlJc w:val="left"/>
+      <w:pPr>
+        <w:ind w:left="6480" w:hanging="360"/>
+      </w:pPr>
+      <w:rPr>
+        <w:rFonts w:ascii="Courier New" w:hAnsi="Courier New" w:cs="Courier New" w:hint="default"/>
+      </w:rPr>
+    </w:lvl>
+    <w:lvl w:ilvl="8" w:tplc="04090005" w:tentative="1">
+      <w:start w:val="1"/>
+      <w:numFmt w:val="bullet"/>
+      <w:lvlText w:val=""/>
+      <w:lvlJc w:val="left"/>
+      <w:pPr>
+        <w:ind w:left="7200" w:hanging="360"/>
+      </w:pPr>
+      <w:rPr>
+        <w:rFonts w:ascii="Wingdings" w:hAnsi="Wingdings" w:hint="default"/>
+      </w:rPr>
+    </w:lvl>
+  </w:abstractNum>
+  <w:num w:numId="1" w16cid:durableId="2062246475">
+    <w:abstractNumId w:val="2"/>
+  </w:num>
+  <w:num w:numId="2" w16cid:durableId="1155997894">
+    <w:abstractNumId w:val="0"/>
+  </w:num>
+  <w:num w:numId="3" w16cid:durableId="1378622324">
+    <w:abstractNumId w:val="3"/>
+  </w:num>
+  <w:num w:numId="4" w16cid:durableId="479153410">
+    <w:abstractNumId w:val="4"/>
+  </w:num>
+  <w:num w:numId="5" w16cid:durableId="1215461131">
+    <w:abstractNumId w:val="1"/>
+  </w:num>
+</w:numbering>
+</file>
+
 <file path=word/styles.xml><?xml version="1.0" encoding="utf-8"?>
-<w:styles xmlns:mc="http://schemas.openxmlformats.org/markup-compatibility/2006" xmlns:r="http://schemas.openxmlformats.org/officeDocument/2006/relationships" xmlns:w="http://schemas.openxmlformats.org/wordprocessingml/2006/main" xmlns:w14="http://schemas.microsoft.com/office/word/2010/wordml" xmlns:w15="http://schemas.microsoft.com/office/word/2012/wordml" xmlns:w16cex="http://schemas.microsoft.com/office/word/2018/wordml/cex" xmlns:w16cid="http://schemas.microsoft.com/office/word/2016/wordml/cid" xmlns:w16="http://schemas.microsoft.com/office/word/2018/wordml" xmlns:w16sdtdh="http://schemas.microsoft.com/office/word/2020/wordml/sdtdatahash" xmlns:w16se="http://schemas.microsoft.com/office/word/2015/wordml/symex" mc:Ignorable="w14 w15 w16se w16cid w16 w16cex w16sdtdh">
+<w:styles xmlns:mc="http://schemas.openxmlformats.org/markup-compatibility/2006" xmlns:r="http://schemas.openxmlformats.org/officeDocument/2006/relationships" xmlns:w="http://schemas.openxmlformats.org/wordprocessingml/2006/main" xmlns:w14="http://schemas.microsoft.com/office/word/2010/wordml" xmlns:w15="http://schemas.microsoft.com/office/word/2012/wordml" xmlns:w16cex="http://schemas.microsoft.com/office/word/2018/wordml/cex" xmlns:w16cid="http://schemas.microsoft.com/office/word/2016/wordml/cid" xmlns:w16="http://schemas.microsoft.com/office/word/2018/wordml" xmlns:w16du="http://schemas.microsoft.com/office/word/2023/wordml/word16du" xmlns:w16sdtdh="http://schemas.microsoft.com/office/word/2020/wordml/sdtdatahash" xmlns:w16se="http://schemas.microsoft.com/office/word/2015/wordml/symex" mc:Ignorable="w14 w15 w16se w16cid w16 w16cex w16sdtdh w16du">
   <w:docDefaults>
     <w:rPrDefault>
       <w:rPr>
@@ -656,6 +2411,24 @@
       </w:tcPr>
     </w:tblStylePr>
   </w:style>
+  <w:style w:type="paragraph" w:styleId="ListParagraph">
+    <w:name w:val="List Paragraph"/>
+    <w:basedOn w:val="Normal"/>
+    <w:uiPriority w:val="34"/>
+    <w:qFormat/>
+    <w:rsid w:val="00025BDE"/>
+    <w:pPr>
+      <w:spacing w:after="160" w:line="278" w:lineRule="auto"/>
+      <w:ind w:left="720"/>
+      <w:contextualSpacing/>
+    </w:pPr>
+    <w:rPr>
+      <w:rFonts w:eastAsiaTheme="minorHAnsi"/>
+      <w:kern w:val="2"/>
+      <w:lang w:eastAsia="en-US"/>
+      <w14:ligatures w14:val="standardContextual"/>
+    </w:rPr>
+  </w:style>
 </w:styles>
 </file>
 

</xml_diff>